<commit_message>
minor change made marks on word doc
Chen -- will start working on #7
</commit_message>
<xml_diff>
--- a/Homework3.docx
+++ b/Homework3.docx
@@ -213,7 +213,7 @@
                 <w:sz w:val="24"/>
                 <w:szCs w:val="24"/>
               </w:rPr>
-              <w:t>Names:</w:t>
+              <w:t xml:space="preserve">Names: </w:t>
             </w:r>
           </w:p>
           <w:p>
@@ -234,10 +234,8 @@
                 <w:sz w:val="24"/>
                 <w:szCs w:val="24"/>
               </w:rPr>
-              <w:t xml:space="preserve"> Sidharth _______ PPSID 1________</w:t>
+              <w:t>Sidharth Sadani</w:t>
             </w:r>
-            <w:bookmarkStart w:id="0" w:name="_GoBack"/>
-            <w:bookmarkEnd w:id="0"/>
           </w:p>
           <w:p>
             <w:pPr>
@@ -257,7 +255,7 @@
                 <w:sz w:val="24"/>
                 <w:szCs w:val="24"/>
               </w:rPr>
-              <w:t xml:space="preserve"> Chieh Chen</w:t>
+              <w:t>Chieh Chen</w:t>
             </w:r>
             <w:r>
               <w:rPr>
@@ -267,6 +265,19 @@
               </w:rPr>
               <w:t xml:space="preserve"> PPSID 0837931</w:t>
             </w:r>
+          </w:p>
+          <w:p>
+            <w:pPr>
+              <w:pStyle w:val="ListParagraph"/>
+              <w:spacing w:line="240" w:lineRule="auto"/>
+              <w:ind w:left="0"/>
+              <w:jc w:val="both"/>
+              <w:rPr>
+                <w:rFonts w:ascii="Times New Roman" w:hAnsi="Times New Roman" w:cs="Times New Roman"/>
+                <w:sz w:val="24"/>
+                <w:szCs w:val="24"/>
+              </w:rPr>
+            </w:pPr>
           </w:p>
         </w:tc>
       </w:tr>
@@ -887,6 +898,7 @@
         <w:rPr>
           <w:rFonts w:ascii="Times New Roman" w:hAnsi="Times New Roman" w:cs="Times New Roman"/>
         </w:rPr>
+        <w:lastRenderedPageBreak/>
         <w:t>Figure 2: Circles in 2D space</w:t>
       </w:r>
     </w:p>
@@ -1691,6 +1703,7 @@
           <w:rFonts w:ascii="Times New Roman" w:hAnsi="Times New Roman" w:cs="Times New Roman"/>
           <w:b/>
         </w:rPr>
+        <w:lastRenderedPageBreak/>
         <w:t xml:space="preserve">Question 5: (6 points, 3 points per question) </w:t>
       </w:r>
       <w:r>
@@ -1722,7 +1735,6 @@
           <w:sz w:val="23"/>
           <w:szCs w:val="23"/>
         </w:rPr>
-        <w:lastRenderedPageBreak/>
         <w:t>k</w:t>
       </w:r>
       <w:r>
@@ -2302,9 +2314,26 @@
         <w:rPr>
           <w:rFonts w:ascii="Times New Roman" w:hAnsi="Times New Roman" w:cs="Times New Roman"/>
           <w:b/>
-        </w:rPr>
-        <w:t xml:space="preserve">Question 7: (7 points) </w:t>
-      </w:r>
+          <w:highlight w:val="yellow"/>
+        </w:rPr>
+        <w:t>Question 7: (7 points)</w:t>
+      </w:r>
+      <w:r>
+        <w:rPr>
+          <w:rFonts w:ascii="Times New Roman" w:hAnsi="Times New Roman" w:cs="Times New Roman"/>
+          <w:b/>
+        </w:rPr>
+        <w:t xml:space="preserve"> </w:t>
+      </w:r>
+      <w:r>
+        <w:rPr>
+          <w:rFonts w:ascii="Times New Roman" w:hAnsi="Times New Roman" w:cs="Times New Roman"/>
+          <w:b/>
+        </w:rPr>
+        <w:t xml:space="preserve"> -- In Progress…-Chen</w:t>
+      </w:r>
+      <w:bookmarkStart w:id="0" w:name="_GoBack"/>
+      <w:bookmarkEnd w:id="0"/>
     </w:p>
     <w:p>
       <w:pPr>
@@ -2452,6 +2481,7 @@
           <w:sz w:val="24"/>
           <w:szCs w:val="24"/>
         </w:rPr>
+        <w:lastRenderedPageBreak/>
         <w:t>Question 8: Design and Implement your own Kernel (30 points)</w:t>
       </w:r>
       <w:r>
@@ -2488,7 +2518,6 @@
           <w:color w:val="1D1F22"/>
           <w:highlight w:val="white"/>
         </w:rPr>
-        <w:lastRenderedPageBreak/>
         <w:t xml:space="preserve">Consider the problem in Figure 2. You have already performed an explicit mapping for it. Now your task is to design and implement a custom kernel. </w:t>
       </w:r>
     </w:p>
@@ -3273,7 +3302,6 @@
           <w:rFonts w:ascii="Times New Roman" w:hAnsi="Times New Roman" w:cs="Times New Roman"/>
           <w:b/>
         </w:rPr>
-        <w:lastRenderedPageBreak/>
         <w:t xml:space="preserve">Recap: </w:t>
       </w:r>
       <w:r>

</xml_diff>

<commit_message>
slight change to word doc
slight change to word doc
</commit_message>
<xml_diff>
--- a/Homework3.docx
+++ b/Homework3.docx
@@ -228,14 +228,34 @@
                 <w:szCs w:val="24"/>
               </w:rPr>
             </w:pPr>
+            <w:proofErr w:type="spellStart"/>
             <w:r>
               <w:rPr>
                 <w:rFonts w:ascii="Times New Roman" w:hAnsi="Times New Roman" w:cs="Times New Roman"/>
                 <w:sz w:val="24"/>
                 <w:szCs w:val="24"/>
               </w:rPr>
-              <w:t>Sidharth Sadani</w:t>
+              <w:t>Sidharth</w:t>
             </w:r>
+            <w:proofErr w:type="spellEnd"/>
+            <w:r>
+              <w:rPr>
+                <w:rFonts w:ascii="Times New Roman" w:hAnsi="Times New Roman" w:cs="Times New Roman"/>
+                <w:sz w:val="24"/>
+                <w:szCs w:val="24"/>
+              </w:rPr>
+              <w:t xml:space="preserve"> </w:t>
+            </w:r>
+            <w:proofErr w:type="spellStart"/>
+            <w:r>
+              <w:rPr>
+                <w:rFonts w:ascii="Times New Roman" w:hAnsi="Times New Roman" w:cs="Times New Roman"/>
+                <w:sz w:val="24"/>
+                <w:szCs w:val="24"/>
+              </w:rPr>
+              <w:t>Sadani</w:t>
+            </w:r>
+            <w:proofErr w:type="spellEnd"/>
           </w:p>
           <w:p>
             <w:pPr>
@@ -249,13 +269,23 @@
                 <w:szCs w:val="24"/>
               </w:rPr>
             </w:pPr>
+            <w:proofErr w:type="spellStart"/>
             <w:r>
               <w:rPr>
                 <w:rFonts w:ascii="Times New Roman" w:hAnsi="Times New Roman" w:cs="Times New Roman"/>
                 <w:sz w:val="24"/>
                 <w:szCs w:val="24"/>
               </w:rPr>
-              <w:t>Chieh Chen</w:t>
+              <w:t>Chieh</w:t>
+            </w:r>
+            <w:proofErr w:type="spellEnd"/>
+            <w:r>
+              <w:rPr>
+                <w:rFonts w:ascii="Times New Roman" w:hAnsi="Times New Roman" w:cs="Times New Roman"/>
+                <w:sz w:val="24"/>
+                <w:szCs w:val="24"/>
+              </w:rPr>
+              <w:t xml:space="preserve"> Chen</w:t>
             </w:r>
             <w:r>
               <w:rPr>
@@ -332,11 +362,19 @@
       </w:pPr>
     </w:p>
     <w:p>
-      <w:r>
-        <w:rPr>
-          <w:rFonts w:ascii="Times New Roman" w:hAnsi="Times New Roman" w:cs="Times New Roman"/>
-        </w:rPr>
-        <w:t xml:space="preserve">Scikit-learn: </w:t>
+      <w:proofErr w:type="spellStart"/>
+      <w:r>
+        <w:rPr>
+          <w:rFonts w:ascii="Times New Roman" w:hAnsi="Times New Roman" w:cs="Times New Roman"/>
+        </w:rPr>
+        <w:t>Scikit</w:t>
+      </w:r>
+      <w:proofErr w:type="spellEnd"/>
+      <w:r>
+        <w:rPr>
+          <w:rFonts w:ascii="Times New Roman" w:hAnsi="Times New Roman" w:cs="Times New Roman"/>
+        </w:rPr>
+        <w:t xml:space="preserve">-learn: </w:t>
       </w:r>
       <w:hyperlink r:id="rId5">
         <w:r>
@@ -350,11 +388,19 @@
       </w:hyperlink>
     </w:p>
     <w:p>
-      <w:r>
-        <w:rPr>
-          <w:rFonts w:ascii="Times New Roman" w:hAnsi="Times New Roman" w:cs="Times New Roman"/>
-        </w:rPr>
-        <w:t xml:space="preserve">Matplotlib: </w:t>
+      <w:proofErr w:type="spellStart"/>
+      <w:r>
+        <w:rPr>
+          <w:rFonts w:ascii="Times New Roman" w:hAnsi="Times New Roman" w:cs="Times New Roman"/>
+        </w:rPr>
+        <w:t>Matplotlib</w:t>
+      </w:r>
+      <w:proofErr w:type="spellEnd"/>
+      <w:r>
+        <w:rPr>
+          <w:rFonts w:ascii="Times New Roman" w:hAnsi="Times New Roman" w:cs="Times New Roman"/>
+        </w:rPr>
+        <w:t xml:space="preserve">: </w:t>
       </w:r>
       <w:hyperlink r:id="rId6">
         <w:r>
@@ -368,11 +414,19 @@
       </w:hyperlink>
     </w:p>
     <w:p>
-      <w:r>
-        <w:rPr>
-          <w:rFonts w:ascii="Times New Roman" w:hAnsi="Times New Roman" w:cs="Times New Roman"/>
-        </w:rPr>
-        <w:t xml:space="preserve">Numpy: </w:t>
+      <w:proofErr w:type="spellStart"/>
+      <w:r>
+        <w:rPr>
+          <w:rFonts w:ascii="Times New Roman" w:hAnsi="Times New Roman" w:cs="Times New Roman"/>
+        </w:rPr>
+        <w:t>Numpy</w:t>
+      </w:r>
+      <w:proofErr w:type="spellEnd"/>
+      <w:r>
+        <w:rPr>
+          <w:rFonts w:ascii="Times New Roman" w:hAnsi="Times New Roman" w:cs="Times New Roman"/>
+        </w:rPr>
+        <w:t xml:space="preserve">: </w:t>
       </w:r>
       <w:hyperlink r:id="rId7">
         <w:r>
@@ -502,7 +556,21 @@
         <w:rPr>
           <w:rFonts w:ascii="Times New Roman" w:hAnsi="Times New Roman" w:cs="Times New Roman"/>
         </w:rPr>
-        <w:t xml:space="preserve">For all questions, do not just say ‘Yes’ or ‘No’. Provide your reasoning and give some examples; draw a picture if you want. For all mathematical concepts, show proofs and formultations. Do not just give a number. </w:t>
+        <w:t xml:space="preserve">For all questions, do not just say ‘Yes’ or ‘No’. Provide your reasoning and give some examples; draw a picture if you want. For all mathematical concepts, show proofs and </w:t>
+      </w:r>
+      <w:proofErr w:type="spellStart"/>
+      <w:r>
+        <w:rPr>
+          <w:rFonts w:ascii="Times New Roman" w:hAnsi="Times New Roman" w:cs="Times New Roman"/>
+        </w:rPr>
+        <w:t>formultations</w:t>
+      </w:r>
+      <w:proofErr w:type="spellEnd"/>
+      <w:r>
+        <w:rPr>
+          <w:rFonts w:ascii="Times New Roman" w:hAnsi="Times New Roman" w:cs="Times New Roman"/>
+        </w:rPr>
+        <w:t xml:space="preserve">. Do not just give a number. </w:t>
       </w:r>
       <w:r>
         <w:rPr>
@@ -695,7 +763,23 @@
           <w:rFonts w:ascii="Times New Roman" w:hAnsi="Times New Roman" w:cs="Times New Roman"/>
           <w:i/>
         </w:rPr>
-        <w:t>For the following 3 questions, an explicit mapping means  introducing a new feature that makes the data classifiable by projecting it into a different space. You are asked to imagine a possible projection; given a dataset D; pretend you know what the “real” D that lives in a different, higher dimensional space looks like. Think of the following: What would it look like if it were linearly separable there? Can it be, while still looking the same as in the original space?</w:t>
+        <w:t xml:space="preserve">For the following 3 questions, an explicit mapping </w:t>
+      </w:r>
+      <w:proofErr w:type="gramStart"/>
+      <w:r>
+        <w:rPr>
+          <w:rFonts w:ascii="Times New Roman" w:hAnsi="Times New Roman" w:cs="Times New Roman"/>
+          <w:i/>
+        </w:rPr>
+        <w:t>means  introducing</w:t>
+      </w:r>
+      <w:proofErr w:type="gramEnd"/>
+      <w:r>
+        <w:rPr>
+          <w:rFonts w:ascii="Times New Roman" w:hAnsi="Times New Roman" w:cs="Times New Roman"/>
+          <w:i/>
+        </w:rPr>
+        <w:t xml:space="preserve"> a new feature that makes the data classifiable by projecting it into a different space. You are asked to imagine a possible projection; given a dataset D; pretend you know what the “real” D that lives in a different, higher dimensional space looks like. Think of the following: What would it look like if it were linearly separable there? Can it be, while still looking the same as in the original space?</w:t>
       </w:r>
     </w:p>
     <w:p>
@@ -934,6 +1018,7 @@
         </w:rPr>
         <w:t>and X</w:t>
       </w:r>
+      <w:proofErr w:type="gramStart"/>
       <w:r>
         <w:rPr>
           <w:rFonts w:ascii="Times New Roman" w:hAnsi="Times New Roman" w:cs="Times New Roman"/>
@@ -945,7 +1030,14 @@
         <w:rPr>
           <w:rFonts w:ascii="Times New Roman" w:hAnsi="Times New Roman" w:cs="Times New Roman"/>
         </w:rPr>
-        <w:t>(1 point).</w:t>
+        <w:t>(</w:t>
+      </w:r>
+      <w:proofErr w:type="gramEnd"/>
+      <w:r>
+        <w:rPr>
+          <w:rFonts w:ascii="Times New Roman" w:hAnsi="Times New Roman" w:cs="Times New Roman"/>
+        </w:rPr>
+        <w:t>1 point).</w:t>
       </w:r>
       <w:r>
         <w:rPr>
@@ -1289,6 +1381,7 @@
         </w:rPr>
         <w:t xml:space="preserve">Suppose we have a mapping </w:t>
       </w:r>
+      <w:proofErr w:type="gramStart"/>
       <w:r>
         <w:rPr>
           <w:rFonts w:ascii="Times New Roman" w:hAnsi="Times New Roman" w:cs="Times New Roman"/>
@@ -1302,7 +1395,23 @@
           <w:rFonts w:ascii="Times New Roman" w:hAnsi="Times New Roman" w:cs="Times New Roman"/>
           <w:color w:val="242729"/>
         </w:rPr>
-        <w:t>: R</w:t>
+        <w:t>:</w:t>
+      </w:r>
+      <w:proofErr w:type="gramEnd"/>
+      <w:r>
+        <w:rPr>
+          <w:rFonts w:ascii="Times New Roman" w:hAnsi="Times New Roman" w:cs="Times New Roman"/>
+          <w:color w:val="242729"/>
+        </w:rPr>
+        <w:t xml:space="preserve"> </w:t>
+      </w:r>
+      <w:proofErr w:type="spellStart"/>
+      <w:r>
+        <w:rPr>
+          <w:rFonts w:ascii="Times New Roman" w:hAnsi="Times New Roman" w:cs="Times New Roman"/>
+          <w:color w:val="242729"/>
+        </w:rPr>
+        <w:t>R</w:t>
       </w:r>
       <w:r>
         <w:rPr>
@@ -1325,7 +1434,16 @@
           <w:i/>
           <w:color w:val="242729"/>
         </w:rPr>
-        <w:t xml:space="preserve">m </w:t>
+        <w:t>m</w:t>
+      </w:r>
+      <w:proofErr w:type="spellEnd"/>
+      <w:r>
+        <w:rPr>
+          <w:rFonts w:ascii="Times New Roman" w:hAnsi="Times New Roman" w:cs="Times New Roman"/>
+          <w:i/>
+          <w:color w:val="242729"/>
+        </w:rPr>
+        <w:t xml:space="preserve"> </w:t>
       </w:r>
       <w:r>
         <w:rPr>
@@ -1499,6 +1617,8 @@
         </w:rPr>
         <w:t>(</w:t>
       </w:r>
+      <w:proofErr w:type="spellStart"/>
+      <w:proofErr w:type="gramStart"/>
       <w:r>
         <w:rPr>
           <w:rFonts w:ascii="Times New Roman" w:hAnsi="Times New Roman" w:cs="Times New Roman"/>
@@ -1522,6 +1642,8 @@
         </w:rPr>
         <w:t>y</w:t>
       </w:r>
+      <w:proofErr w:type="spellEnd"/>
+      <w:proofErr w:type="gramEnd"/>
       <w:r>
         <w:rPr>
           <w:rFonts w:ascii="Times New Roman" w:hAnsi="Times New Roman" w:cs="Times New Roman"/>
@@ -1678,7 +1800,27 @@
           <w:sz w:val="23"/>
           <w:szCs w:val="23"/>
         </w:rPr>
-        <w:t>Explain in a paragraph or so what a kernel trick is. (2 points) What is the difference between the explicit mapping we did in Questions 1-3 and the kernel trick utilized by  Support Vector Machines? (2 points)</w:t>
+        <w:t xml:space="preserve">Explain in a paragraph or so what a kernel trick is. (2 points) What is the difference between the explicit mapping we did in Questions 1-3 and the kernel trick utilized </w:t>
+      </w:r>
+      <w:proofErr w:type="gramStart"/>
+      <w:r>
+        <w:rPr>
+          <w:rFonts w:ascii="Times New Roman" w:hAnsi="Times New Roman" w:cs="Times New Roman"/>
+          <w:color w:val="242729"/>
+          <w:sz w:val="23"/>
+          <w:szCs w:val="23"/>
+        </w:rPr>
+        <w:t>by  Support</w:t>
+      </w:r>
+      <w:proofErr w:type="gramEnd"/>
+      <w:r>
+        <w:rPr>
+          <w:rFonts w:ascii="Times New Roman" w:hAnsi="Times New Roman" w:cs="Times New Roman"/>
+          <w:color w:val="242729"/>
+          <w:sz w:val="23"/>
+          <w:szCs w:val="23"/>
+        </w:rPr>
+        <w:t xml:space="preserve"> Vector Machines? (2 points)</w:t>
       </w:r>
     </w:p>
     <w:p>
@@ -1727,6 +1869,7 @@
           <w:szCs w:val="23"/>
         </w:rPr>
       </w:pPr>
+      <w:proofErr w:type="gramStart"/>
       <w:r>
         <w:rPr>
           <w:rFonts w:ascii="Times New Roman" w:hAnsi="Times New Roman" w:cs="Times New Roman"/>
@@ -1746,6 +1889,7 @@
         </w:rPr>
         <w:t>(</w:t>
       </w:r>
+      <w:proofErr w:type="gramEnd"/>
       <w:r>
         <w:rPr>
           <w:rFonts w:ascii="Times New Roman" w:hAnsi="Times New Roman" w:cs="Times New Roman"/>
@@ -1784,6 +1928,7 @@
         </w:rPr>
         <w:t>= (</w:t>
       </w:r>
+      <w:proofErr w:type="spellStart"/>
       <w:r>
         <w:rPr>
           <w:rFonts w:ascii="Times New Roman" w:hAnsi="Times New Roman" w:cs="Times New Roman"/>
@@ -1794,6 +1939,7 @@
         </w:rPr>
         <w:t>xy</w:t>
       </w:r>
+      <w:proofErr w:type="spellEnd"/>
       <w:r>
         <w:rPr>
           <w:rFonts w:ascii="Times New Roman" w:hAnsi="Times New Roman" w:cs="Times New Roman"/>
@@ -1837,6 +1983,7 @@
           <w:szCs w:val="23"/>
         </w:rPr>
       </w:pPr>
+      <w:proofErr w:type="gramStart"/>
       <w:r>
         <w:rPr>
           <w:rFonts w:ascii="Times New Roman" w:hAnsi="Times New Roman" w:cs="Times New Roman"/>
@@ -1856,6 +2003,7 @@
         </w:rPr>
         <w:t>(</w:t>
       </w:r>
+      <w:proofErr w:type="gramEnd"/>
       <w:r>
         <w:rPr>
           <w:rFonts w:ascii="Times New Roman" w:hAnsi="Times New Roman" w:cs="Times New Roman"/>
@@ -1894,6 +2042,7 @@
         </w:rPr>
         <w:t>= (</w:t>
       </w:r>
+      <w:proofErr w:type="spellStart"/>
       <w:r>
         <w:rPr>
           <w:rFonts w:ascii="Times New Roman" w:hAnsi="Times New Roman" w:cs="Times New Roman"/>
@@ -1904,6 +2053,7 @@
         </w:rPr>
         <w:t>xy</w:t>
       </w:r>
+      <w:proofErr w:type="spellEnd"/>
       <w:r>
         <w:rPr>
           <w:rFonts w:ascii="Times New Roman" w:hAnsi="Times New Roman" w:cs="Times New Roman"/>
@@ -2007,6 +2157,8 @@
         </w:rPr>
         <w:t>(</w:t>
       </w:r>
+      <w:proofErr w:type="spellStart"/>
+      <w:proofErr w:type="gramStart"/>
       <w:r>
         <w:rPr>
           <w:rFonts w:ascii="Times New Roman" w:hAnsi="Times New Roman" w:cs="Times New Roman"/>
@@ -2030,12 +2182,30 @@
         </w:rPr>
         <w:t>y</w:t>
       </w:r>
+      <w:proofErr w:type="spellEnd"/>
+      <w:proofErr w:type="gramEnd"/>
       <w:r>
         <w:rPr>
           <w:rFonts w:ascii="Times New Roman" w:eastAsia="Arial Unicode MS" w:hAnsi="Times New Roman" w:cs="Times New Roman"/>
           <w:color w:val="242729"/>
         </w:rPr>
-        <w:t>)=exp(−</w:t>
+        <w:t>)=</w:t>
+      </w:r>
+      <w:proofErr w:type="spellStart"/>
+      <w:r>
+        <w:rPr>
+          <w:rFonts w:ascii="Times New Roman" w:eastAsia="Arial Unicode MS" w:hAnsi="Times New Roman" w:cs="Times New Roman"/>
+          <w:color w:val="242729"/>
+        </w:rPr>
+        <w:t>exp</w:t>
+      </w:r>
+      <w:proofErr w:type="spellEnd"/>
+      <w:r>
+        <w:rPr>
+          <w:rFonts w:ascii="Times New Roman" w:eastAsia="Arial Unicode MS" w:hAnsi="Times New Roman" w:cs="Times New Roman"/>
+          <w:color w:val="242729"/>
+        </w:rPr>
+        <w:t>(−</w:t>
       </w:r>
       <w:r>
         <w:rPr>
@@ -2325,15 +2495,6 @@
         </w:rPr>
         <w:t xml:space="preserve"> </w:t>
       </w:r>
-      <w:r>
-        <w:rPr>
-          <w:rFonts w:ascii="Times New Roman" w:hAnsi="Times New Roman" w:cs="Times New Roman"/>
-          <w:b/>
-        </w:rPr>
-        <w:t xml:space="preserve"> -- In Progress…-Chen</w:t>
-      </w:r>
-      <w:bookmarkStart w:id="0" w:name="_GoBack"/>
-      <w:bookmarkEnd w:id="0"/>
     </w:p>
     <w:p>
       <w:pPr>
@@ -2431,7 +2592,21 @@
         <w:rPr>
           <w:rFonts w:ascii="Times New Roman" w:hAnsi="Times New Roman" w:cs="Times New Roman"/>
         </w:rPr>
-        <w:t>Then run a comparison of linear, polynomial and rbf kernels. Attach the graph and the code.</w:t>
+        <w:t xml:space="preserve">Then run a comparison of linear, polynomial and </w:t>
+      </w:r>
+      <w:proofErr w:type="spellStart"/>
+      <w:r>
+        <w:rPr>
+          <w:rFonts w:ascii="Times New Roman" w:hAnsi="Times New Roman" w:cs="Times New Roman"/>
+        </w:rPr>
+        <w:t>rbf</w:t>
+      </w:r>
+      <w:proofErr w:type="spellEnd"/>
+      <w:r>
+        <w:rPr>
+          <w:rFonts w:ascii="Times New Roman" w:hAnsi="Times New Roman" w:cs="Times New Roman"/>
+        </w:rPr>
+        <w:t xml:space="preserve"> kernels. Attach the graph and the code.</w:t>
       </w:r>
     </w:p>
     <w:p>
@@ -2569,7 +2744,25 @@
           <w:color w:val="1D1F22"/>
           <w:highlight w:val="white"/>
         </w:rPr>
-        <w:t xml:space="preserve">In scikit-learn, you can define your own kernels by defining it as a python function and to the keyword </w:t>
+        <w:t xml:space="preserve">In </w:t>
+      </w:r>
+      <w:proofErr w:type="spellStart"/>
+      <w:r>
+        <w:rPr>
+          <w:rFonts w:ascii="Times New Roman" w:hAnsi="Times New Roman" w:cs="Times New Roman"/>
+          <w:color w:val="1D1F22"/>
+          <w:highlight w:val="white"/>
+        </w:rPr>
+        <w:t>scikit</w:t>
+      </w:r>
+      <w:proofErr w:type="spellEnd"/>
+      <w:r>
+        <w:rPr>
+          <w:rFonts w:ascii="Times New Roman" w:hAnsi="Times New Roman" w:cs="Times New Roman"/>
+          <w:color w:val="1D1F22"/>
+          <w:highlight w:val="white"/>
+        </w:rPr>
+        <w:t xml:space="preserve">-learn, you can define your own kernels by defining it as a python function and to the keyword </w:t>
       </w:r>
       <w:r>
         <w:rPr>
@@ -2597,16 +2790,9 @@
           <w:szCs w:val="24"/>
           <w:shd w:val="clear" w:color="auto" w:fill="ECF0F3"/>
         </w:rPr>
-        <w:t>(n_samples_1, n_features)</w:t>
-      </w:r>
-      <w:r>
-        <w:rPr>
-          <w:rFonts w:ascii="Times New Roman" w:hAnsi="Times New Roman" w:cs="Times New Roman"/>
-          <w:color w:val="1D1F22"/>
-          <w:highlight w:val="white"/>
-        </w:rPr>
-        <w:t xml:space="preserve">, </w:t>
-      </w:r>
+        <w:t xml:space="preserve">(n_samples_1, </w:t>
+      </w:r>
+      <w:proofErr w:type="spellStart"/>
       <w:r>
         <w:rPr>
           <w:rFonts w:ascii="Times New Roman" w:hAnsi="Times New Roman" w:cs="Times New Roman"/>
@@ -2615,7 +2801,18 @@
           <w:szCs w:val="24"/>
           <w:shd w:val="clear" w:color="auto" w:fill="ECF0F3"/>
         </w:rPr>
-        <w:t>(n_samples_2, n_features)</w:t>
+        <w:t>n_features</w:t>
+      </w:r>
+      <w:proofErr w:type="spellEnd"/>
+      <w:r>
+        <w:rPr>
+          <w:rFonts w:ascii="Times New Roman" w:hAnsi="Times New Roman" w:cs="Times New Roman"/>
+          <w:color w:val="222222"/>
+          <w:sz w:val="24"/>
+          <w:szCs w:val="24"/>
+          <w:shd w:val="clear" w:color="auto" w:fill="ECF0F3"/>
+        </w:rPr>
+        <w:t>)</w:t>
       </w:r>
       <w:r>
         <w:rPr>
@@ -2623,7 +2820,67 @@
           <w:color w:val="1D1F22"/>
           <w:highlight w:val="white"/>
         </w:rPr>
-        <w:t xml:space="preserve">and return a kernel matrix of shape </w:t>
+        <w:t xml:space="preserve">, </w:t>
+      </w:r>
+      <w:r>
+        <w:rPr>
+          <w:rFonts w:ascii="Times New Roman" w:hAnsi="Times New Roman" w:cs="Times New Roman"/>
+          <w:color w:val="222222"/>
+          <w:sz w:val="24"/>
+          <w:szCs w:val="24"/>
+          <w:shd w:val="clear" w:color="auto" w:fill="ECF0F3"/>
+        </w:rPr>
+        <w:t xml:space="preserve">(n_samples_2, </w:t>
+      </w:r>
+      <w:proofErr w:type="spellStart"/>
+      <w:r>
+        <w:rPr>
+          <w:rFonts w:ascii="Times New Roman" w:hAnsi="Times New Roman" w:cs="Times New Roman"/>
+          <w:color w:val="222222"/>
+          <w:sz w:val="24"/>
+          <w:szCs w:val="24"/>
+          <w:shd w:val="clear" w:color="auto" w:fill="ECF0F3"/>
+        </w:rPr>
+        <w:t>n_</w:t>
+      </w:r>
+      <w:proofErr w:type="gramStart"/>
+      <w:r>
+        <w:rPr>
+          <w:rFonts w:ascii="Times New Roman" w:hAnsi="Times New Roman" w:cs="Times New Roman"/>
+          <w:color w:val="222222"/>
+          <w:sz w:val="24"/>
+          <w:szCs w:val="24"/>
+          <w:shd w:val="clear" w:color="auto" w:fill="ECF0F3"/>
+        </w:rPr>
+        <w:t>features</w:t>
+      </w:r>
+      <w:proofErr w:type="spellEnd"/>
+      <w:r>
+        <w:rPr>
+          <w:rFonts w:ascii="Times New Roman" w:hAnsi="Times New Roman" w:cs="Times New Roman"/>
+          <w:color w:val="222222"/>
+          <w:sz w:val="24"/>
+          <w:szCs w:val="24"/>
+          <w:shd w:val="clear" w:color="auto" w:fill="ECF0F3"/>
+        </w:rPr>
+        <w:t>)</w:t>
+      </w:r>
+      <w:r>
+        <w:rPr>
+          <w:rFonts w:ascii="Times New Roman" w:hAnsi="Times New Roman" w:cs="Times New Roman"/>
+          <w:color w:val="1D1F22"/>
+          <w:highlight w:val="white"/>
+        </w:rPr>
+        <w:t>and</w:t>
+      </w:r>
+      <w:proofErr w:type="gramEnd"/>
+      <w:r>
+        <w:rPr>
+          <w:rFonts w:ascii="Times New Roman" w:hAnsi="Times New Roman" w:cs="Times New Roman"/>
+          <w:color w:val="1D1F22"/>
+          <w:highlight w:val="white"/>
+        </w:rPr>
+        <w:t xml:space="preserve"> return a kernel matrix of shape </w:t>
       </w:r>
       <w:r>
         <w:rPr>
@@ -2685,6 +2942,7 @@
         </w:rPr>
         <w:t xml:space="preserve"> </w:t>
       </w:r>
+      <w:proofErr w:type="spellStart"/>
       <w:r>
         <w:rPr>
           <w:rFonts w:ascii="Times New Roman" w:eastAsia="Consolas" w:hAnsi="Times New Roman" w:cs="Times New Roman"/>
@@ -2696,6 +2954,7 @@
         </w:rPr>
         <w:t>numpy</w:t>
       </w:r>
+      <w:proofErr w:type="spellEnd"/>
       <w:r>
         <w:rPr>
           <w:rFonts w:ascii="Times New Roman" w:eastAsia="Consolas" w:hAnsi="Times New Roman" w:cs="Times New Roman"/>
@@ -2769,6 +3028,7 @@
         </w:rPr>
         <w:t xml:space="preserve"> </w:t>
       </w:r>
+      <w:proofErr w:type="spellStart"/>
       <w:r>
         <w:rPr>
           <w:rFonts w:ascii="Times New Roman" w:eastAsia="Consolas" w:hAnsi="Times New Roman" w:cs="Times New Roman"/>
@@ -2780,6 +3040,7 @@
         </w:rPr>
         <w:t>sklearn</w:t>
       </w:r>
+      <w:proofErr w:type="spellEnd"/>
       <w:r>
         <w:rPr>
           <w:rFonts w:ascii="Times New Roman" w:eastAsia="Consolas" w:hAnsi="Times New Roman" w:cs="Times New Roman"/>
@@ -2809,8 +3070,20 @@
           <w:szCs w:val="20"/>
           <w:shd w:val="clear" w:color="auto" w:fill="F8F8F8"/>
         </w:rPr>
-        <w:t xml:space="preserve"> svm</w:t>
-      </w:r>
+        <w:t xml:space="preserve"> </w:t>
+      </w:r>
+      <w:proofErr w:type="spellStart"/>
+      <w:r>
+        <w:rPr>
+          <w:rFonts w:ascii="Times New Roman" w:eastAsia="Consolas" w:hAnsi="Times New Roman" w:cs="Times New Roman"/>
+          <w:color w:val="222222"/>
+          <w:sz w:val="20"/>
+          <w:szCs w:val="20"/>
+          <w:shd w:val="clear" w:color="auto" w:fill="F8F8F8"/>
+        </w:rPr>
+        <w:t>svm</w:t>
+      </w:r>
+      <w:proofErr w:type="spellEnd"/>
     </w:p>
     <w:p>
       <w:pPr>
@@ -2854,6 +3127,7 @@
         </w:rPr>
         <w:t xml:space="preserve"> </w:t>
       </w:r>
+      <w:proofErr w:type="spellStart"/>
       <w:r>
         <w:rPr>
           <w:rFonts w:ascii="Times New Roman" w:eastAsia="Consolas" w:hAnsi="Times New Roman" w:cs="Times New Roman"/>
@@ -2862,8 +3136,20 @@
           <w:szCs w:val="20"/>
           <w:shd w:val="clear" w:color="auto" w:fill="F8F8F8"/>
         </w:rPr>
-        <w:t>my_kernel</w:t>
-      </w:r>
+        <w:t>my_</w:t>
+      </w:r>
+      <w:proofErr w:type="gramStart"/>
+      <w:r>
+        <w:rPr>
+          <w:rFonts w:ascii="Times New Roman" w:eastAsia="Consolas" w:hAnsi="Times New Roman" w:cs="Times New Roman"/>
+          <w:color w:val="06287E"/>
+          <w:sz w:val="20"/>
+          <w:szCs w:val="20"/>
+          <w:shd w:val="clear" w:color="auto" w:fill="F8F8F8"/>
+        </w:rPr>
+        <w:t>kernel</w:t>
+      </w:r>
+      <w:proofErr w:type="spellEnd"/>
       <w:r>
         <w:rPr>
           <w:rFonts w:ascii="Times New Roman" w:eastAsia="Consolas" w:hAnsi="Times New Roman" w:cs="Times New Roman"/>
@@ -2872,8 +3158,9 @@
           <w:szCs w:val="20"/>
           <w:shd w:val="clear" w:color="auto" w:fill="F8F8F8"/>
         </w:rPr>
-        <w:t>(X, Y):</w:t>
-      </w:r>
+        <w:t>(</w:t>
+      </w:r>
+      <w:proofErr w:type="gramEnd"/>
       <w:r>
         <w:rPr>
           <w:rFonts w:ascii="Times New Roman" w:eastAsia="Consolas" w:hAnsi="Times New Roman" w:cs="Times New Roman"/>
@@ -2882,18 +3169,7 @@
           <w:szCs w:val="20"/>
           <w:shd w:val="clear" w:color="auto" w:fill="F8F8F8"/>
         </w:rPr>
-        <w:br/>
-      </w:r>
-      <w:r>
-        <w:rPr>
-          <w:rFonts w:ascii="Times New Roman" w:eastAsia="Consolas" w:hAnsi="Times New Roman" w:cs="Times New Roman"/>
-          <w:b/>
-          <w:color w:val="C65D09"/>
-          <w:sz w:val="20"/>
-          <w:szCs w:val="20"/>
-          <w:shd w:val="clear" w:color="auto" w:fill="F8F8F8"/>
-        </w:rPr>
-        <w:t xml:space="preserve"> </w:t>
+        <w:t>X, Y):</w:t>
       </w:r>
       <w:r>
         <w:rPr>
@@ -2903,18 +3179,18 @@
           <w:szCs w:val="20"/>
           <w:shd w:val="clear" w:color="auto" w:fill="F8F8F8"/>
         </w:rPr>
-        <w:t xml:space="preserve">   </w:t>
+        <w:br/>
       </w:r>
       <w:r>
         <w:rPr>
           <w:rFonts w:ascii="Times New Roman" w:eastAsia="Consolas" w:hAnsi="Times New Roman" w:cs="Times New Roman"/>
           <w:b/>
-          <w:color w:val="007020"/>
+          <w:color w:val="C65D09"/>
           <w:sz w:val="20"/>
           <w:szCs w:val="20"/>
           <w:shd w:val="clear" w:color="auto" w:fill="F8F8F8"/>
         </w:rPr>
-        <w:t>return</w:t>
+        <w:t xml:space="preserve"> </w:t>
       </w:r>
       <w:r>
         <w:rPr>
@@ -2924,6 +3200,27 @@
           <w:szCs w:val="20"/>
           <w:shd w:val="clear" w:color="auto" w:fill="F8F8F8"/>
         </w:rPr>
+        <w:t xml:space="preserve">   </w:t>
+      </w:r>
+      <w:r>
+        <w:rPr>
+          <w:rFonts w:ascii="Times New Roman" w:eastAsia="Consolas" w:hAnsi="Times New Roman" w:cs="Times New Roman"/>
+          <w:b/>
+          <w:color w:val="007020"/>
+          <w:sz w:val="20"/>
+          <w:szCs w:val="20"/>
+          <w:shd w:val="clear" w:color="auto" w:fill="F8F8F8"/>
+        </w:rPr>
+        <w:t>return</w:t>
+      </w:r>
+      <w:r>
+        <w:rPr>
+          <w:rFonts w:ascii="Times New Roman" w:eastAsia="Consolas" w:hAnsi="Times New Roman" w:cs="Times New Roman"/>
+          <w:color w:val="222222"/>
+          <w:sz w:val="20"/>
+          <w:szCs w:val="20"/>
+          <w:shd w:val="clear" w:color="auto" w:fill="F8F8F8"/>
+        </w:rPr>
         <w:t xml:space="preserve"> np</w:t>
       </w:r>
       <w:r>
@@ -2985,7 +3282,28 @@
           <w:shd w:val="clear" w:color="auto" w:fill="F8F8F8"/>
         </w:rPr>
         <w:br/>
-        <w:t xml:space="preserve">clf </w:t>
+      </w:r>
+      <w:proofErr w:type="spellStart"/>
+      <w:r>
+        <w:rPr>
+          <w:rFonts w:ascii="Times New Roman" w:eastAsia="Consolas" w:hAnsi="Times New Roman" w:cs="Times New Roman"/>
+          <w:color w:val="222222"/>
+          <w:sz w:val="20"/>
+          <w:szCs w:val="20"/>
+          <w:shd w:val="clear" w:color="auto" w:fill="F8F8F8"/>
+        </w:rPr>
+        <w:t>clf</w:t>
+      </w:r>
+      <w:proofErr w:type="spellEnd"/>
+      <w:r>
+        <w:rPr>
+          <w:rFonts w:ascii="Times New Roman" w:eastAsia="Consolas" w:hAnsi="Times New Roman" w:cs="Times New Roman"/>
+          <w:color w:val="222222"/>
+          <w:sz w:val="20"/>
+          <w:szCs w:val="20"/>
+          <w:shd w:val="clear" w:color="auto" w:fill="F8F8F8"/>
+        </w:rPr>
+        <w:t xml:space="preserve"> </w:t>
       </w:r>
       <w:r>
         <w:rPr>
@@ -3005,7 +3323,18 @@
           <w:szCs w:val="20"/>
           <w:shd w:val="clear" w:color="auto" w:fill="F8F8F8"/>
         </w:rPr>
-        <w:t xml:space="preserve"> svm</w:t>
+        <w:t xml:space="preserve"> </w:t>
+      </w:r>
+      <w:proofErr w:type="spellStart"/>
+      <w:r>
+        <w:rPr>
+          <w:rFonts w:ascii="Times New Roman" w:eastAsia="Consolas" w:hAnsi="Times New Roman" w:cs="Times New Roman"/>
+          <w:color w:val="222222"/>
+          <w:sz w:val="20"/>
+          <w:szCs w:val="20"/>
+          <w:shd w:val="clear" w:color="auto" w:fill="F8F8F8"/>
+        </w:rPr>
+        <w:t>svm</w:t>
       </w:r>
       <w:r>
         <w:rPr>
@@ -3025,7 +3354,18 @@
           <w:szCs w:val="20"/>
           <w:shd w:val="clear" w:color="auto" w:fill="F8F8F8"/>
         </w:rPr>
-        <w:t>SVC(kernel</w:t>
+        <w:t>SVC</w:t>
+      </w:r>
+      <w:proofErr w:type="spellEnd"/>
+      <w:r>
+        <w:rPr>
+          <w:rFonts w:ascii="Times New Roman" w:eastAsia="Consolas" w:hAnsi="Times New Roman" w:cs="Times New Roman"/>
+          <w:color w:val="222222"/>
+          <w:sz w:val="20"/>
+          <w:szCs w:val="20"/>
+          <w:shd w:val="clear" w:color="auto" w:fill="F8F8F8"/>
+        </w:rPr>
+        <w:t>(kernel</w:t>
       </w:r>
       <w:r>
         <w:rPr>
@@ -3037,6 +3377,7 @@
         </w:rPr>
         <w:t>=</w:t>
       </w:r>
+      <w:proofErr w:type="spellStart"/>
       <w:r>
         <w:rPr>
           <w:rFonts w:ascii="Times New Roman" w:eastAsia="Consolas" w:hAnsi="Times New Roman" w:cs="Times New Roman"/>
@@ -3045,7 +3386,18 @@
           <w:szCs w:val="20"/>
           <w:shd w:val="clear" w:color="auto" w:fill="F8F8F8"/>
         </w:rPr>
-        <w:t>my_kernel)</w:t>
+        <w:t>my_kernel</w:t>
+      </w:r>
+      <w:proofErr w:type="spellEnd"/>
+      <w:r>
+        <w:rPr>
+          <w:rFonts w:ascii="Times New Roman" w:eastAsia="Consolas" w:hAnsi="Times New Roman" w:cs="Times New Roman"/>
+          <w:color w:val="222222"/>
+          <w:sz w:val="20"/>
+          <w:szCs w:val="20"/>
+          <w:shd w:val="clear" w:color="auto" w:fill="F8F8F8"/>
+        </w:rPr>
+        <w:t>)</w:t>
       </w:r>
     </w:p>
     <w:p>
@@ -3201,7 +3553,21 @@
         <w:rPr>
           <w:rFonts w:ascii="Times New Roman" w:hAnsi="Times New Roman" w:cs="Times New Roman"/>
         </w:rPr>
-        <w:t>Now use scikit-kit’s cross-validation tools to run your SVM against linear SVM, 10-fold. Report the results. (5 pts).</w:t>
+        <w:t xml:space="preserve">Now use </w:t>
+      </w:r>
+      <w:proofErr w:type="spellStart"/>
+      <w:r>
+        <w:rPr>
+          <w:rFonts w:ascii="Times New Roman" w:hAnsi="Times New Roman" w:cs="Times New Roman"/>
+        </w:rPr>
+        <w:t>scikit</w:t>
+      </w:r>
+      <w:proofErr w:type="spellEnd"/>
+      <w:r>
+        <w:rPr>
+          <w:rFonts w:ascii="Times New Roman" w:hAnsi="Times New Roman" w:cs="Times New Roman"/>
+        </w:rPr>
+        <w:t>-kit’s cross-validation tools to run your SVM against linear SVM, 10-fold. Report the results. (5 pts).</w:t>
       </w:r>
     </w:p>
     <w:p>
@@ -3308,7 +3674,35 @@
         <w:rPr>
           <w:rFonts w:ascii="Times New Roman" w:hAnsi="Times New Roman" w:cs="Times New Roman"/>
         </w:rPr>
-        <w:t>The bias of x‘ is the difference between the expected value of a hypothesis and the true value f(x‘). The variance of x‘ is how far out the outcomes of a set of hypotheses (learned on different datasets) are spread out from their mean.</w:t>
+        <w:t xml:space="preserve">The bias of </w:t>
+      </w:r>
+      <w:proofErr w:type="gramStart"/>
+      <w:r>
+        <w:rPr>
+          <w:rFonts w:ascii="Times New Roman" w:hAnsi="Times New Roman" w:cs="Times New Roman"/>
+        </w:rPr>
+        <w:t>x‘ is</w:t>
+      </w:r>
+      <w:proofErr w:type="gramEnd"/>
+      <w:r>
+        <w:rPr>
+          <w:rFonts w:ascii="Times New Roman" w:hAnsi="Times New Roman" w:cs="Times New Roman"/>
+        </w:rPr>
+        <w:t xml:space="preserve"> the difference between the expected value of a hypothesis and the true value f(x‘). The variance of </w:t>
+      </w:r>
+      <w:proofErr w:type="gramStart"/>
+      <w:r>
+        <w:rPr>
+          <w:rFonts w:ascii="Times New Roman" w:hAnsi="Times New Roman" w:cs="Times New Roman"/>
+        </w:rPr>
+        <w:t>x‘ is</w:t>
+      </w:r>
+      <w:proofErr w:type="gramEnd"/>
+      <w:r>
+        <w:rPr>
+          <w:rFonts w:ascii="Times New Roman" w:hAnsi="Times New Roman" w:cs="Times New Roman"/>
+        </w:rPr>
+        <w:t xml:space="preserve"> how far out the outcomes of a set of hypotheses (learned on different datasets) are spread out from their mean.</w:t>
       </w:r>
     </w:p>
     <w:p>
@@ -3328,7 +3722,28 @@
         <w:rPr>
           <w:rFonts w:ascii="Times New Roman" w:hAnsi="Times New Roman" w:cs="Times New Roman"/>
         </w:rPr>
-        <w:t xml:space="preserve"> Given a set of training samples, bootstrap size, and a learning algorithm, the bagging method returns a set of hypothesis learned on each of the bootstrap samples h</w:t>
+        <w:t xml:space="preserve"> Given a set of training samples, bootstrap size, and a learning algorithm, the bagging method returns a set of </w:t>
+      </w:r>
+      <w:proofErr w:type="gramStart"/>
+      <w:r>
+        <w:rPr>
+          <w:rFonts w:ascii="Times New Roman" w:hAnsi="Times New Roman" w:cs="Times New Roman"/>
+        </w:rPr>
+        <w:t>hypothesis</w:t>
+      </w:r>
+      <w:proofErr w:type="gramEnd"/>
+      <w:r>
+        <w:rPr>
+          <w:rFonts w:ascii="Times New Roman" w:hAnsi="Times New Roman" w:cs="Times New Roman"/>
+        </w:rPr>
+        <w:t xml:space="preserve"> learned on each of the bootstrap samples </w:t>
+      </w:r>
+      <w:proofErr w:type="spellStart"/>
+      <w:r>
+        <w:rPr>
+          <w:rFonts w:ascii="Times New Roman" w:hAnsi="Times New Roman" w:cs="Times New Roman"/>
+        </w:rPr>
+        <w:t>h</w:t>
       </w:r>
       <w:r>
         <w:rPr>
@@ -3337,6 +3752,7 @@
         </w:rPr>
         <w:t>b</w:t>
       </w:r>
+      <w:proofErr w:type="spellEnd"/>
       <w:r>
         <w:rPr>
           <w:rFonts w:ascii="Times New Roman" w:hAnsi="Times New Roman" w:cs="Times New Roman"/>
@@ -3370,11 +3786,61 @@
         </w:rPr>
         <w:t xml:space="preserve"> </w:t>
       </w:r>
-      <w:r>
-        <w:rPr>
-          <w:rFonts w:ascii="Times New Roman" w:hAnsi="Times New Roman" w:cs="Times New Roman"/>
-        </w:rPr>
-        <w:t>Adaboost method is one of the commonly used ensemble method. Adaboost learns weights for both training samples and the classifiers. Unlike the Bagging method, Adaboost makes a final decision by a weighted voting over the classifiers. At every iteration, Adaboost updates the weights on the training samples so that the classifier can focus on learning samples that are difficult for classification.</w:t>
+      <w:proofErr w:type="spellStart"/>
+      <w:r>
+        <w:rPr>
+          <w:rFonts w:ascii="Times New Roman" w:hAnsi="Times New Roman" w:cs="Times New Roman"/>
+        </w:rPr>
+        <w:t>Adaboost</w:t>
+      </w:r>
+      <w:proofErr w:type="spellEnd"/>
+      <w:r>
+        <w:rPr>
+          <w:rFonts w:ascii="Times New Roman" w:hAnsi="Times New Roman" w:cs="Times New Roman"/>
+        </w:rPr>
+        <w:t xml:space="preserve"> method is one of the commonly used ensemble method. </w:t>
+      </w:r>
+      <w:proofErr w:type="spellStart"/>
+      <w:r>
+        <w:rPr>
+          <w:rFonts w:ascii="Times New Roman" w:hAnsi="Times New Roman" w:cs="Times New Roman"/>
+        </w:rPr>
+        <w:t>Adaboost</w:t>
+      </w:r>
+      <w:proofErr w:type="spellEnd"/>
+      <w:r>
+        <w:rPr>
+          <w:rFonts w:ascii="Times New Roman" w:hAnsi="Times New Roman" w:cs="Times New Roman"/>
+        </w:rPr>
+        <w:t xml:space="preserve"> learns weights for both training samples and the classifiers. Unlike the Bagging method, </w:t>
+      </w:r>
+      <w:proofErr w:type="spellStart"/>
+      <w:r>
+        <w:rPr>
+          <w:rFonts w:ascii="Times New Roman" w:hAnsi="Times New Roman" w:cs="Times New Roman"/>
+        </w:rPr>
+        <w:t>Adaboost</w:t>
+      </w:r>
+      <w:proofErr w:type="spellEnd"/>
+      <w:r>
+        <w:rPr>
+          <w:rFonts w:ascii="Times New Roman" w:hAnsi="Times New Roman" w:cs="Times New Roman"/>
+        </w:rPr>
+        <w:t xml:space="preserve"> makes a final decision by a weighted voting over the classifiers. At every iteration, </w:t>
+      </w:r>
+      <w:proofErr w:type="spellStart"/>
+      <w:r>
+        <w:rPr>
+          <w:rFonts w:ascii="Times New Roman" w:hAnsi="Times New Roman" w:cs="Times New Roman"/>
+        </w:rPr>
+        <w:t>Adaboost</w:t>
+      </w:r>
+      <w:proofErr w:type="spellEnd"/>
+      <w:r>
+        <w:rPr>
+          <w:rFonts w:ascii="Times New Roman" w:hAnsi="Times New Roman" w:cs="Times New Roman"/>
+        </w:rPr>
+        <w:t xml:space="preserve"> updates the weights on the training samples so that the classifier can focus on learning samples that are difficult for classification.</w:t>
       </w:r>
     </w:p>
     <w:p>
@@ -3473,7 +3939,25 @@
           <w:sz w:val="24"/>
           <w:szCs w:val="24"/>
         </w:rPr>
-        <w:t xml:space="preserve">Get lonosphere: </w:t>
+        <w:t xml:space="preserve">Get </w:t>
+      </w:r>
+      <w:proofErr w:type="spellStart"/>
+      <w:r>
+        <w:rPr>
+          <w:rFonts w:ascii="Times New Roman" w:hAnsi="Times New Roman" w:cs="Times New Roman"/>
+          <w:sz w:val="24"/>
+          <w:szCs w:val="24"/>
+        </w:rPr>
+        <w:t>lonosphere</w:t>
+      </w:r>
+      <w:proofErr w:type="spellEnd"/>
+      <w:r>
+        <w:rPr>
+          <w:rFonts w:ascii="Times New Roman" w:hAnsi="Times New Roman" w:cs="Times New Roman"/>
+          <w:sz w:val="24"/>
+          <w:szCs w:val="24"/>
+        </w:rPr>
+        <w:t xml:space="preserve">: </w:t>
       </w:r>
       <w:hyperlink r:id="rId15">
         <w:r>
@@ -3529,7 +4013,70 @@
           <w:sz w:val="24"/>
           <w:szCs w:val="24"/>
         </w:rPr>
-        <w:t>Using scikit-learn, run classification on it first with Bagging and then with AdaBoost. For each, select 3 algorithms you are going to compare, ideally you should pick weak learners like Decision Tree. (So, you will be using 6 classifiers in total). Perform your classification using K-fold cross validation, with K being incremented from 2 to 4 to 6 to 8 to 10. Record the test and train error rates as K changes. Plot them. (10 points)</w:t>
+        <w:t xml:space="preserve">Using </w:t>
+      </w:r>
+      <w:proofErr w:type="spellStart"/>
+      <w:r>
+        <w:rPr>
+          <w:rFonts w:ascii="Times New Roman" w:hAnsi="Times New Roman" w:cs="Times New Roman"/>
+          <w:sz w:val="24"/>
+          <w:szCs w:val="24"/>
+        </w:rPr>
+        <w:t>scikit</w:t>
+      </w:r>
+      <w:proofErr w:type="spellEnd"/>
+      <w:r>
+        <w:rPr>
+          <w:rFonts w:ascii="Times New Roman" w:hAnsi="Times New Roman" w:cs="Times New Roman"/>
+          <w:sz w:val="24"/>
+          <w:szCs w:val="24"/>
+        </w:rPr>
+        <w:t xml:space="preserve">-learn, run classification on it first with </w:t>
+      </w:r>
+      <w:r>
+        <w:rPr>
+          <w:rFonts w:ascii="Times New Roman" w:hAnsi="Times New Roman" w:cs="Times New Roman"/>
+          <w:sz w:val="24"/>
+          <w:szCs w:val="24"/>
+          <w:highlight w:val="yellow"/>
+        </w:rPr>
+        <w:t>Bagging</w:t>
+      </w:r>
+      <w:r>
+        <w:rPr>
+          <w:rFonts w:ascii="Times New Roman" w:hAnsi="Times New Roman" w:cs="Times New Roman"/>
+          <w:sz w:val="24"/>
+          <w:szCs w:val="24"/>
+        </w:rPr>
+        <w:t xml:space="preserve"> and then with </w:t>
+      </w:r>
+      <w:proofErr w:type="spellStart"/>
+      <w:r>
+        <w:rPr>
+          <w:rFonts w:ascii="Times New Roman" w:hAnsi="Times New Roman" w:cs="Times New Roman"/>
+          <w:sz w:val="24"/>
+          <w:szCs w:val="24"/>
+          <w:highlight w:val="yellow"/>
+        </w:rPr>
+        <w:t>AdaBoost</w:t>
+      </w:r>
+      <w:proofErr w:type="spellEnd"/>
+      <w:r>
+        <w:rPr>
+          <w:rFonts w:ascii="Times New Roman" w:hAnsi="Times New Roman" w:cs="Times New Roman"/>
+          <w:sz w:val="24"/>
+          <w:szCs w:val="24"/>
+          <w:highlight w:val="yellow"/>
+        </w:rPr>
+        <w:t>.</w:t>
+      </w:r>
+      <w:r>
+        <w:rPr>
+          <w:rFonts w:ascii="Times New Roman" w:hAnsi="Times New Roman" w:cs="Times New Roman"/>
+          <w:sz w:val="24"/>
+          <w:szCs w:val="24"/>
+        </w:rPr>
+        <w:t xml:space="preserve"> For each, select 3 algorithms you are going to compare, ideally you should pick weak learners like Decision Tree. (So, you will be using 6 classifiers in total). Perform your classification using K-fold cross validation, with K being incremented from 2 to 4 to 6 to 8 to 10. Record the test and train error rates as K changes. Plot them. (10 points)</w:t>
       </w:r>
     </w:p>
     <w:p>
@@ -3551,7 +4098,17 @@
           <w:sz w:val="24"/>
           <w:szCs w:val="24"/>
         </w:rPr>
-        <w:t>Is anything interesting happening as K changes? Explain in terms of Bias/Variance and overfitting/underfitting. How do you think Bagging and Boosting compare? Which component of the error does each affect and how? (8 points)</w:t>
+        <w:t xml:space="preserve">Is anything interesting happening as K changes? Explain in terms of Bias/Variance and overfitting/underfitting. How do you think Bagging and Boosting compare? </w:t>
+      </w:r>
+      <w:bookmarkStart w:id="0" w:name="_GoBack"/>
+      <w:bookmarkEnd w:id="0"/>
+      <w:r>
+        <w:rPr>
+          <w:rFonts w:ascii="Times New Roman" w:hAnsi="Times New Roman" w:cs="Times New Roman"/>
+          <w:sz w:val="24"/>
+          <w:szCs w:val="24"/>
+        </w:rPr>
+        <w:t>Which component of the error does each affect and how? (8 points)</w:t>
       </w:r>
     </w:p>
     <w:p>
@@ -3570,7 +4127,21 @@
         <w:rPr>
           <w:rFonts w:ascii="Times New Roman" w:hAnsi="Times New Roman" w:cs="Times New Roman"/>
         </w:rPr>
-        <w:t>When would you choose AdaBoost over Bagging? What about the other way around? (2 points)</w:t>
+        <w:t xml:space="preserve">When would you choose </w:t>
+      </w:r>
+      <w:proofErr w:type="spellStart"/>
+      <w:r>
+        <w:rPr>
+          <w:rFonts w:ascii="Times New Roman" w:hAnsi="Times New Roman" w:cs="Times New Roman"/>
+        </w:rPr>
+        <w:t>AdaBoost</w:t>
+      </w:r>
+      <w:proofErr w:type="spellEnd"/>
+      <w:r>
+        <w:rPr>
+          <w:rFonts w:ascii="Times New Roman" w:hAnsi="Times New Roman" w:cs="Times New Roman"/>
+        </w:rPr>
+        <w:t xml:space="preserve"> over Bagging? What about the other way around? (2 points)</w:t>
       </w:r>
     </w:p>
     <w:p>

</xml_diff>

<commit_message>
added some samples for question 11
</commit_message>
<xml_diff>
--- a/Homework3.docx
+++ b/Homework3.docx
@@ -3932,30 +3932,58 @@
           <w:numId w:val="5"/>
         </w:numPr>
         <w:contextualSpacing/>
-      </w:pPr>
+        <w:rPr>
+          <w:rStyle w:val="InternetLink"/>
+          <w:color w:val="000000"/>
+          <w:u w:val="none"/>
+        </w:rPr>
+      </w:pPr>
+      <w:proofErr w:type="gramStart"/>
       <w:r>
         <w:rPr>
           <w:rFonts w:ascii="Times New Roman" w:hAnsi="Times New Roman" w:cs="Times New Roman"/>
           <w:sz w:val="24"/>
           <w:szCs w:val="24"/>
-        </w:rPr>
-        <w:t xml:space="preserve">Get </w:t>
-      </w:r>
-      <w:proofErr w:type="spellStart"/>
+          <w:highlight w:val="yellow"/>
+        </w:rPr>
+        <w:t xml:space="preserve">√  </w:t>
+      </w:r>
       <w:r>
         <w:rPr>
           <w:rFonts w:ascii="Times New Roman" w:hAnsi="Times New Roman" w:cs="Times New Roman"/>
           <w:sz w:val="24"/>
           <w:szCs w:val="24"/>
-        </w:rPr>
-        <w:t>lonosphere</w:t>
-      </w:r>
-      <w:proofErr w:type="spellEnd"/>
+          <w:highlight w:val="yellow"/>
+        </w:rPr>
+        <w:t>Get</w:t>
+      </w:r>
+      <w:proofErr w:type="gramEnd"/>
       <w:r>
         <w:rPr>
           <w:rFonts w:ascii="Times New Roman" w:hAnsi="Times New Roman" w:cs="Times New Roman"/>
           <w:sz w:val="24"/>
           <w:szCs w:val="24"/>
+          <w:highlight w:val="yellow"/>
+        </w:rPr>
+        <w:t xml:space="preserve"> </w:t>
+      </w:r>
+      <w:proofErr w:type="spellStart"/>
+      <w:r>
+        <w:rPr>
+          <w:rFonts w:ascii="Times New Roman" w:hAnsi="Times New Roman" w:cs="Times New Roman"/>
+          <w:sz w:val="24"/>
+          <w:szCs w:val="24"/>
+          <w:highlight w:val="yellow"/>
+        </w:rPr>
+        <w:t>lonosphere</w:t>
+      </w:r>
+      <w:proofErr w:type="spellEnd"/>
+      <w:r>
+        <w:rPr>
+          <w:rFonts w:ascii="Times New Roman" w:hAnsi="Times New Roman" w:cs="Times New Roman"/>
+          <w:sz w:val="24"/>
+          <w:szCs w:val="24"/>
+          <w:highlight w:val="yellow"/>
         </w:rPr>
         <w:t xml:space="preserve">: </w:t>
       </w:r>
@@ -3967,10 +3995,27 @@
             <w:color w:val="1155CC"/>
             <w:sz w:val="24"/>
             <w:szCs w:val="24"/>
+            <w:highlight w:val="yellow"/>
           </w:rPr>
           <w:t>https://archive.ics.uci.edu/ml/datasets/Ionosphere</w:t>
         </w:r>
       </w:hyperlink>
+      <w:r>
+        <w:rPr>
+          <w:rStyle w:val="InternetLink"/>
+          <w:rFonts w:ascii="Times New Roman" w:hAnsi="Times New Roman" w:cs="Times New Roman"/>
+          <w:color w:val="1155CC"/>
+          <w:sz w:val="24"/>
+          <w:szCs w:val="24"/>
+        </w:rPr>
+        <w:t xml:space="preserve">  </w:t>
+      </w:r>
+    </w:p>
+    <w:p>
+      <w:pPr>
+        <w:ind w:left="720"/>
+        <w:contextualSpacing/>
+      </w:pPr>
     </w:p>
     <w:p>
       <w:pPr>
@@ -3996,6 +4041,29 @@
     </w:p>
     <w:p>
       <w:pPr>
+        <w:pStyle w:val="ListParagraph"/>
+        <w:rPr>
+          <w:rFonts w:ascii="Times New Roman" w:hAnsi="Times New Roman" w:cs="Times New Roman"/>
+          <w:sz w:val="24"/>
+          <w:szCs w:val="24"/>
+        </w:rPr>
+      </w:pPr>
+      <w:bookmarkStart w:id="0" w:name="_GoBack"/>
+      <w:bookmarkEnd w:id="0"/>
+    </w:p>
+    <w:p>
+      <w:pPr>
+        <w:ind w:left="720"/>
+        <w:contextualSpacing/>
+        <w:rPr>
+          <w:rFonts w:ascii="Times New Roman" w:hAnsi="Times New Roman" w:cs="Times New Roman"/>
+          <w:sz w:val="24"/>
+          <w:szCs w:val="24"/>
+        </w:rPr>
+      </w:pPr>
+    </w:p>
+    <w:p>
+      <w:pPr>
         <w:numPr>
           <w:ilvl w:val="0"/>
           <w:numId w:val="5"/>
@@ -4078,6 +4146,76 @@
         </w:rPr>
         <w:t xml:space="preserve"> For each, select 3 algorithms you are going to compare, ideally you should pick weak learners like Decision Tree. (So, you will be using 6 classifiers in total). Perform your classification using K-fold cross validation, with K being incremented from 2 to 4 to 6 to 8 to 10. Record the test and train error rates as K changes. Plot them. (10 points)</w:t>
       </w:r>
+      <w:r>
+        <w:rPr>
+          <w:rFonts w:ascii="Times New Roman" w:hAnsi="Times New Roman" w:cs="Times New Roman"/>
+          <w:sz w:val="24"/>
+          <w:szCs w:val="24"/>
+        </w:rPr>
+        <w:t xml:space="preserve">  </w:t>
+      </w:r>
+    </w:p>
+    <w:p>
+      <w:pPr>
+        <w:ind w:left="720"/>
+        <w:contextualSpacing/>
+        <w:rPr>
+          <w:rFonts w:ascii="Times New Roman" w:hAnsi="Times New Roman" w:cs="Times New Roman"/>
+          <w:sz w:val="24"/>
+          <w:szCs w:val="24"/>
+        </w:rPr>
+      </w:pPr>
+      <w:r>
+        <w:rPr>
+          <w:rFonts w:ascii="Times New Roman" w:hAnsi="Times New Roman" w:cs="Times New Roman"/>
+          <w:sz w:val="24"/>
+          <w:szCs w:val="24"/>
+          <w:highlight w:val="yellow"/>
+        </w:rPr>
+        <w:t xml:space="preserve">-- start by finding bagging and </w:t>
+      </w:r>
+      <w:proofErr w:type="spellStart"/>
+      <w:r>
+        <w:rPr>
+          <w:rFonts w:ascii="Times New Roman" w:hAnsi="Times New Roman" w:cs="Times New Roman"/>
+          <w:sz w:val="24"/>
+          <w:szCs w:val="24"/>
+          <w:highlight w:val="yellow"/>
+        </w:rPr>
+        <w:t>adaboost</w:t>
+      </w:r>
+      <w:proofErr w:type="spellEnd"/>
+      <w:r>
+        <w:rPr>
+          <w:rFonts w:ascii="Times New Roman" w:hAnsi="Times New Roman" w:cs="Times New Roman"/>
+          <w:sz w:val="24"/>
+          <w:szCs w:val="24"/>
+          <w:highlight w:val="yellow"/>
+        </w:rPr>
+        <w:t xml:space="preserve"> samples</w:t>
+      </w:r>
+    </w:p>
+    <w:p>
+      <w:pPr>
+        <w:ind w:left="720"/>
+        <w:contextualSpacing/>
+        <w:rPr>
+          <w:rFonts w:ascii="Times New Roman" w:hAnsi="Times New Roman" w:cs="Times New Roman"/>
+          <w:sz w:val="24"/>
+          <w:szCs w:val="24"/>
+        </w:rPr>
+      </w:pPr>
+    </w:p>
+    <w:p>
+      <w:pPr>
+        <w:ind w:left="720"/>
+        <w:contextualSpacing/>
+        <w:rPr>
+          <w:rFonts w:ascii="Times New Roman" w:hAnsi="Times New Roman" w:cs="Times New Roman"/>
+          <w:sz w:val="24"/>
+          <w:szCs w:val="24"/>
+        </w:rPr>
+      </w:pPr>
     </w:p>
     <w:p>
       <w:pPr>
@@ -4098,18 +4236,29 @@
           <w:sz w:val="24"/>
           <w:szCs w:val="24"/>
         </w:rPr>
-        <w:t xml:space="preserve">Is anything interesting happening as K changes? Explain in terms of Bias/Variance and overfitting/underfitting. How do you think Bagging and Boosting compare? </w:t>
-      </w:r>
-      <w:bookmarkStart w:id="0" w:name="_GoBack"/>
-      <w:bookmarkEnd w:id="0"/>
-      <w:r>
+        <w:t>Is anything interesting happening as K changes? Explain in terms of Bias/Variance and overfitting/underfitting. How do you think Bagging and Boosting compare? Which component of the error does each affect and how? (8 points)</w:t>
+      </w:r>
+    </w:p>
+    <w:p>
+      <w:pPr>
+        <w:pStyle w:val="ListParagraph"/>
         <w:rPr>
           <w:rFonts w:ascii="Times New Roman" w:hAnsi="Times New Roman" w:cs="Times New Roman"/>
           <w:sz w:val="24"/>
           <w:szCs w:val="24"/>
         </w:rPr>
-        <w:t>Which component of the error does each affect and how? (8 points)</w:t>
-      </w:r>
+      </w:pPr>
+    </w:p>
+    <w:p>
+      <w:pPr>
+        <w:ind w:left="720"/>
+        <w:contextualSpacing/>
+        <w:rPr>
+          <w:rFonts w:ascii="Times New Roman" w:hAnsi="Times New Roman" w:cs="Times New Roman"/>
+          <w:sz w:val="24"/>
+          <w:szCs w:val="24"/>
+        </w:rPr>
+      </w:pPr>
     </w:p>
     <w:p>
       <w:pPr>

</xml_diff>